<commit_message>
Downloadübersicht angepasst bzgl. Musterlösung
</commit_message>
<xml_diff>
--- a/2_Basismodule/B5/Download_Uebersicht_B5.docx
+++ b/2_Basismodule/B5/Download_Uebersicht_B5.docx
@@ -405,13 +405,8 @@
               <w:cnfStyle w:val="000000000000" w:firstRow="0" w:lastRow="0" w:firstColumn="0" w:lastColumn="0" w:oddVBand="0" w:evenVBand="0" w:oddHBand="0" w:evenHBand="0" w:firstRowFirstColumn="0" w:firstRowLastColumn="0" w:lastRowFirstColumn="0" w:lastRowLastColumn="0"/>
             </w:pPr>
             <w:r>
-              <w:t xml:space="preserve">Ein Scratch-Programm </w:t>
-            </w:r>
-            <w:proofErr w:type="spellStart"/>
-            <w:r>
-              <w:t>erwürfeln</w:t>
-            </w:r>
-            <w:proofErr w:type="spellEnd"/>
+              <w:t>Ein Scratch-Programm erwürfeln</w:t>
+            </w:r>
           </w:p>
         </w:tc>
         <w:tc>
@@ -894,7 +889,7 @@
               <w:rPr>
                 <w:rFonts w:cstheme="minorHAnsi"/>
               </w:rPr>
-              <w:t>Z_B5</w:t>
+              <w:t>B5</w:t>
             </w:r>
           </w:p>
         </w:tc>

</xml_diff>